<commit_message>
Responding to NOAA internal review
</commit_message>
<xml_diff>
--- a/docs/write_up/Comments/Jim spatial separation notes Response.docx
+++ b/docs/write_up/Comments/Jim spatial separation notes Response.docx
@@ -28,7 +28,7 @@
       <w:tblPr>
         <w:tblW w:w="9360" w:type="dxa"/>
         <w:jc w:val="left"/>
-        <w:tblInd w:w="53" w:type="dxa"/>
+        <w:tblInd w:w="50" w:type="dxa"/>
         <w:tblBorders>
           <w:top w:val="single" w:sz="2" w:space="0" w:color="000001"/>
           <w:left w:val="single" w:sz="2" w:space="0" w:color="000001"/>
@@ -37,7 +37,7 @@
         </w:tblBorders>
         <w:tblCellMar>
           <w:top w:w="55" w:type="dxa"/>
-          <w:left w:w="51" w:type="dxa"/>
+          <w:left w:w="48" w:type="dxa"/>
           <w:bottom w:w="55" w:type="dxa"/>
           <w:right w:w="55" w:type="dxa"/>
         </w:tblCellMar>
@@ -59,7 +59,7 @@
             </w:tcBorders>
             <w:shd w:fill="auto" w:val="clear"/>
             <w:tcMar>
-              <w:left w:w="51" w:type="dxa"/>
+              <w:left w:w="48" w:type="dxa"/>
             </w:tcMar>
           </w:tcPr>
           <w:p>
@@ -73,17 +73,13 @@
                 <w:tab w:val="left" w:pos="4140" w:leader="none"/>
               </w:tabs>
               <w:spacing w:before="0" w:after="160"/>
-              <w:ind w:left="720" w:hanging="0"/>
+              <w:ind w:hanging="0"/>
               <w:contextualSpacing/>
               <w:rPr/>
             </w:pPr>
             <w:r>
               <w:rPr/>
-              <w:t xml:space="preserve">1. </w:t>
-            </w:r>
-            <w:r>
-              <w:rPr/>
-              <w:t>Big picture … aka story,  contribution, soundness/appropriateness of methods</w:t>
+              <w:t>1. Big picture … aka story,  contribution, soundness/appropriateness of methods</w:t>
             </w:r>
           </w:p>
         </w:tc>
@@ -100,7 +96,7 @@
             </w:tcBorders>
             <w:shd w:fill="auto" w:val="clear"/>
             <w:tcMar>
-              <w:left w:w="51" w:type="dxa"/>
+              <w:left w:w="48" w:type="dxa"/>
             </w:tcMar>
           </w:tcPr>
           <w:p>
@@ -128,7 +124,7 @@
             </w:tcBorders>
             <w:shd w:fill="auto" w:val="clear"/>
             <w:tcMar>
-              <w:left w:w="51" w:type="dxa"/>
+              <w:left w:w="48" w:type="dxa"/>
             </w:tcMar>
           </w:tcPr>
           <w:p>
@@ -138,7 +134,7 @@
                 <w:tab w:val="left" w:pos="4140" w:leader="none"/>
               </w:tabs>
               <w:spacing w:before="0" w:after="160"/>
-              <w:ind w:hanging="0"/>
+              <w:ind w:left="720" w:hanging="0"/>
               <w:contextualSpacing/>
               <w:rPr/>
             </w:pPr>
@@ -161,7 +157,7 @@
             </w:tcBorders>
             <w:shd w:fill="auto" w:val="clear"/>
             <w:tcMar>
-              <w:left w:w="51" w:type="dxa"/>
+              <w:left w:w="48" w:type="dxa"/>
             </w:tcMar>
           </w:tcPr>
           <w:p>
@@ -192,7 +188,7 @@
             </w:tcBorders>
             <w:shd w:fill="auto" w:val="clear"/>
             <w:tcMar>
-              <w:left w:w="51" w:type="dxa"/>
+              <w:left w:w="48" w:type="dxa"/>
             </w:tcMar>
           </w:tcPr>
           <w:p>
@@ -202,7 +198,7 @@
                 <w:tab w:val="left" w:pos="4140" w:leader="none"/>
               </w:tabs>
               <w:spacing w:before="0" w:after="160"/>
-              <w:ind w:hanging="0"/>
+              <w:ind w:left="720" w:hanging="0"/>
               <w:contextualSpacing/>
               <w:rPr/>
             </w:pPr>
@@ -225,7 +221,7 @@
             </w:tcBorders>
             <w:shd w:fill="auto" w:val="clear"/>
             <w:tcMar>
-              <w:left w:w="51" w:type="dxa"/>
+              <w:left w:w="48" w:type="dxa"/>
             </w:tcMar>
           </w:tcPr>
           <w:p>
@@ -240,6 +236,28 @@
               <w:rPr>
                 <w:lang w:val="en-GB"/>
               </w:rPr>
+              <w:t>This is tricky to incorporate without changing the flow, but I’ve added a sentence to make clear in para 2 what the paper is offering:</w:t>
+            </w:r>
+          </w:p>
+          <w:p>
+            <w:pPr>
+              <w:pStyle w:val="TableContents"/>
+              <w:spacing w:before="0" w:after="160"/>
+              <w:rPr>
+                <w:lang w:val="en-GB"/>
+              </w:rPr>
+            </w:pPr>
+            <w:r>
+              <w:rPr>
+                <w:lang w:val="en-GB"/>
+              </w:rPr>
+              <w:t>“</w:t>
+            </w:r>
+            <w:r>
+              <w:rPr>
+                <w:lang w:val="en-GB"/>
+              </w:rPr>
+              <w:t>Therefore there is a pressing need for scientific tools which simplify the complexities of mixed fisheries to help managers and fishers maximise catches.“</w:t>
             </w:r>
           </w:p>
         </w:tc>
@@ -257,7 +275,7 @@
             </w:tcBorders>
             <w:shd w:fill="auto" w:val="clear"/>
             <w:tcMar>
-              <w:left w:w="51" w:type="dxa"/>
+              <w:left w:w="48" w:type="dxa"/>
             </w:tcMar>
           </w:tcPr>
           <w:p>
@@ -271,7 +289,7 @@
                 <w:tab w:val="left" w:pos="4140" w:leader="none"/>
               </w:tabs>
               <w:spacing w:before="0" w:after="160"/>
-              <w:ind w:hanging="0"/>
+              <w:ind w:left="720" w:hanging="0"/>
               <w:contextualSpacing/>
               <w:rPr/>
             </w:pPr>
@@ -294,7 +312,7 @@
             </w:tcBorders>
             <w:shd w:fill="auto" w:val="clear"/>
             <w:tcMar>
-              <w:left w:w="51" w:type="dxa"/>
+              <w:left w:w="48" w:type="dxa"/>
             </w:tcMar>
           </w:tcPr>
           <w:p>
@@ -338,7 +356,7 @@
             </w:tcBorders>
             <w:shd w:fill="auto" w:val="clear"/>
             <w:tcMar>
-              <w:left w:w="51" w:type="dxa"/>
+              <w:left w:w="48" w:type="dxa"/>
             </w:tcMar>
           </w:tcPr>
           <w:p>
@@ -371,7 +389,7 @@
             </w:tcBorders>
             <w:shd w:fill="auto" w:val="clear"/>
             <w:tcMar>
-              <w:left w:w="51" w:type="dxa"/>
+              <w:left w:w="48" w:type="dxa"/>
             </w:tcMar>
           </w:tcPr>
           <w:p>
@@ -399,7 +417,7 @@
             </w:tcBorders>
             <w:shd w:fill="auto" w:val="clear"/>
             <w:tcMar>
-              <w:left w:w="51" w:type="dxa"/>
+              <w:left w:w="48" w:type="dxa"/>
             </w:tcMar>
           </w:tcPr>
           <w:p>
@@ -413,7 +431,7 @@
                 <w:tab w:val="left" w:pos="4140" w:leader="none"/>
               </w:tabs>
               <w:spacing w:lineRule="auto" w:line="259"/>
-              <w:ind w:hanging="0"/>
+              <w:ind w:left="720" w:hanging="0"/>
               <w:rPr/>
             </w:pPr>
             <w:r>
@@ -427,7 +445,7 @@
               <w:widowControl/>
               <w:numPr>
                 <w:ilvl w:val="1"/>
-                <w:numId w:val="2"/>
+                <w:numId w:val="1"/>
               </w:numPr>
               <w:tabs>
                 <w:tab w:val="left" w:pos="4140" w:leader="none"/>
@@ -458,7 +476,7 @@
             </w:tcBorders>
             <w:shd w:fill="auto" w:val="clear"/>
             <w:tcMar>
-              <w:left w:w="51" w:type="dxa"/>
+              <w:left w:w="48" w:type="dxa"/>
             </w:tcMar>
           </w:tcPr>
           <w:p>
@@ -502,7 +520,7 @@
             </w:tcBorders>
             <w:shd w:fill="auto" w:val="clear"/>
             <w:tcMar>
-              <w:left w:w="51" w:type="dxa"/>
+              <w:left w:w="48" w:type="dxa"/>
             </w:tcMar>
           </w:tcPr>
           <w:p>
@@ -516,7 +534,7 @@
                 <w:tab w:val="left" w:pos="4140" w:leader="none"/>
               </w:tabs>
               <w:spacing w:lineRule="auto" w:line="259"/>
-              <w:ind w:hanging="0"/>
+              <w:ind w:left="720" w:hanging="0"/>
               <w:rPr/>
             </w:pPr>
             <w:r>
@@ -551,7 +569,7 @@
               <w:widowControl/>
               <w:numPr>
                 <w:ilvl w:val="1"/>
-                <w:numId w:val="2"/>
+                <w:numId w:val="1"/>
               </w:numPr>
               <w:tabs>
                 <w:tab w:val="left" w:pos="4140" w:leader="none"/>
@@ -595,7 +613,7 @@
             </w:tcBorders>
             <w:shd w:fill="auto" w:val="clear"/>
             <w:tcMar>
-              <w:left w:w="51" w:type="dxa"/>
+              <w:left w:w="48" w:type="dxa"/>
             </w:tcMar>
           </w:tcPr>
           <w:p>
@@ -659,7 +677,7 @@
             </w:tcBorders>
             <w:shd w:fill="auto" w:val="clear"/>
             <w:tcMar>
-              <w:left w:w="51" w:type="dxa"/>
+              <w:left w:w="48" w:type="dxa"/>
             </w:tcMar>
           </w:tcPr>
           <w:p>
@@ -696,7 +714,7 @@
             </w:tcBorders>
             <w:shd w:fill="auto" w:val="clear"/>
             <w:tcMar>
-              <w:left w:w="51" w:type="dxa"/>
+              <w:left w:w="48" w:type="dxa"/>
             </w:tcMar>
           </w:tcPr>
           <w:p>
@@ -724,7 +742,7 @@
             </w:tcBorders>
             <w:shd w:fill="auto" w:val="clear"/>
             <w:tcMar>
-              <w:left w:w="51" w:type="dxa"/>
+              <w:left w:w="48" w:type="dxa"/>
             </w:tcMar>
           </w:tcPr>
           <w:p>
@@ -738,7 +756,7 @@
                 <w:tab w:val="left" w:pos="4140" w:leader="none"/>
               </w:tabs>
               <w:spacing w:before="0" w:after="160"/>
-              <w:ind w:hanging="0"/>
+              <w:ind w:left="720" w:hanging="0"/>
               <w:contextualSpacing/>
               <w:rPr/>
             </w:pPr>
@@ -761,7 +779,7 @@
             </w:tcBorders>
             <w:shd w:fill="auto" w:val="clear"/>
             <w:tcMar>
-              <w:left w:w="51" w:type="dxa"/>
+              <w:left w:w="48" w:type="dxa"/>
             </w:tcMar>
           </w:tcPr>
           <w:p>
@@ -805,7 +823,7 @@
             </w:tcBorders>
             <w:shd w:fill="auto" w:val="clear"/>
             <w:tcMar>
-              <w:left w:w="51" w:type="dxa"/>
+              <w:left w:w="48" w:type="dxa"/>
             </w:tcMar>
           </w:tcPr>
           <w:p>
@@ -836,7 +854,7 @@
                 <w:tab w:val="left" w:pos="4140" w:leader="none"/>
               </w:tabs>
               <w:spacing w:before="0" w:after="160"/>
-              <w:ind w:hanging="0"/>
+              <w:ind w:left="720" w:hanging="0"/>
               <w:contextualSpacing/>
               <w:rPr/>
             </w:pPr>
@@ -859,7 +877,7 @@
             </w:tcBorders>
             <w:shd w:fill="auto" w:val="clear"/>
             <w:tcMar>
-              <w:left w:w="51" w:type="dxa"/>
+              <w:left w:w="48" w:type="dxa"/>
             </w:tcMar>
           </w:tcPr>
           <w:p>
@@ -888,7 +906,7 @@
             </w:tcBorders>
             <w:shd w:fill="auto" w:val="clear"/>
             <w:tcMar>
-              <w:left w:w="51" w:type="dxa"/>
+              <w:left w:w="48" w:type="dxa"/>
             </w:tcMar>
           </w:tcPr>
           <w:p>
@@ -902,7 +920,7 @@
                 <w:tab w:val="left" w:pos="4140" w:leader="none"/>
               </w:tabs>
               <w:spacing w:before="0" w:after="160"/>
-              <w:ind w:hanging="0"/>
+              <w:ind w:left="720" w:hanging="0"/>
               <w:contextualSpacing/>
               <w:rPr/>
             </w:pPr>
@@ -925,7 +943,7 @@
             </w:tcBorders>
             <w:shd w:fill="auto" w:val="clear"/>
             <w:tcMar>
-              <w:left w:w="51" w:type="dxa"/>
+              <w:left w:w="48" w:type="dxa"/>
             </w:tcMar>
           </w:tcPr>
           <w:p>
@@ -992,89 +1010,6 @@
 <file path=word/numbering.xml><?xml version="1.0" encoding="utf-8"?>
 <w:numbering xmlns:w="http://schemas.openxmlformats.org/wordprocessingml/2006/main" xmlns:o="urn:schemas-microsoft-com:office:office" xmlns:r="http://schemas.openxmlformats.org/officeDocument/2006/relationships" xmlns:v="urn:schemas-microsoft-com:vml">
   <w:abstractNum w:abstractNumId="1">
-    <w:lvl w:ilvl="0">
-      <w:start w:val="1"/>
-      <w:numFmt w:val="decimal"/>
-      <w:lvlText w:val="%1."/>
-      <w:lvlJc w:val="left"/>
-      <w:pPr>
-        <w:ind w:left="720" w:hanging="360"/>
-      </w:pPr>
-    </w:lvl>
-    <w:lvl w:ilvl="1">
-      <w:start w:val="1"/>
-      <w:numFmt w:val="lowerLetter"/>
-      <w:lvlText w:val="%2."/>
-      <w:lvlJc w:val="left"/>
-      <w:pPr>
-        <w:ind w:left="1440" w:hanging="360"/>
-      </w:pPr>
-    </w:lvl>
-    <w:lvl w:ilvl="2">
-      <w:start w:val="1"/>
-      <w:numFmt w:val="lowerRoman"/>
-      <w:lvlText w:val="%3."/>
-      <w:lvlJc w:val="right"/>
-      <w:pPr>
-        <w:ind w:left="2160" w:hanging="180"/>
-      </w:pPr>
-    </w:lvl>
-    <w:lvl w:ilvl="3">
-      <w:start w:val="1"/>
-      <w:numFmt w:val="decimal"/>
-      <w:lvlText w:val="%4."/>
-      <w:lvlJc w:val="left"/>
-      <w:pPr>
-        <w:ind w:left="2880" w:hanging="360"/>
-      </w:pPr>
-    </w:lvl>
-    <w:lvl w:ilvl="4">
-      <w:start w:val="1"/>
-      <w:numFmt w:val="lowerLetter"/>
-      <w:lvlText w:val="%5."/>
-      <w:lvlJc w:val="left"/>
-      <w:pPr>
-        <w:ind w:left="3600" w:hanging="360"/>
-      </w:pPr>
-    </w:lvl>
-    <w:lvl w:ilvl="5">
-      <w:start w:val="1"/>
-      <w:numFmt w:val="lowerRoman"/>
-      <w:lvlText w:val="%6."/>
-      <w:lvlJc w:val="right"/>
-      <w:pPr>
-        <w:ind w:left="4320" w:hanging="180"/>
-      </w:pPr>
-    </w:lvl>
-    <w:lvl w:ilvl="6">
-      <w:start w:val="1"/>
-      <w:numFmt w:val="decimal"/>
-      <w:lvlText w:val="%7."/>
-      <w:lvlJc w:val="left"/>
-      <w:pPr>
-        <w:ind w:left="5040" w:hanging="360"/>
-      </w:pPr>
-    </w:lvl>
-    <w:lvl w:ilvl="7">
-      <w:start w:val="1"/>
-      <w:numFmt w:val="lowerLetter"/>
-      <w:lvlText w:val="%8."/>
-      <w:lvlJc w:val="left"/>
-      <w:pPr>
-        <w:ind w:left="5760" w:hanging="360"/>
-      </w:pPr>
-    </w:lvl>
-    <w:lvl w:ilvl="8">
-      <w:start w:val="1"/>
-      <w:numFmt w:val="lowerRoman"/>
-      <w:lvlText w:val="%9."/>
-      <w:lvlJc w:val="right"/>
-      <w:pPr>
-        <w:ind w:left="6480" w:hanging="180"/>
-      </w:pPr>
-    </w:lvl>
-  </w:abstractNum>
-  <w:abstractNum w:abstractNumId="2">
     <w:lvl w:ilvl="0">
       <w:start w:val="1"/>
       <w:numFmt w:val="bullet"/>
@@ -1193,7 +1128,7 @@
       </w:rPr>
     </w:lvl>
   </w:abstractNum>
-  <w:abstractNum w:abstractNumId="3">
+  <w:abstractNum w:abstractNumId="2">
     <w:lvl w:ilvl="0">
       <w:start w:val="1"/>
       <w:numFmt w:val="none"/>
@@ -1317,9 +1252,6 @@
   </w:num>
   <w:num w:numId="2">
     <w:abstractNumId w:val="2"/>
-  </w:num>
-  <w:num w:numId="3">
-    <w:abstractNumId w:val="3"/>
   </w:num>
 </w:numbering>
 </file>
@@ -1897,6 +1829,69 @@
       <w:rFonts w:cs="Wingdings"/>
     </w:rPr>
   </w:style>
+  <w:style w:type="character" w:styleId="ListLabel22">
+    <w:name w:val="ListLabel 22"/>
+    <w:qFormat/>
+    <w:rPr>
+      <w:rFonts w:cs="Symbol"/>
+    </w:rPr>
+  </w:style>
+  <w:style w:type="character" w:styleId="ListLabel23">
+    <w:name w:val="ListLabel 23"/>
+    <w:qFormat/>
+    <w:rPr>
+      <w:rFonts w:cs="Courier New"/>
+    </w:rPr>
+  </w:style>
+  <w:style w:type="character" w:styleId="ListLabel24">
+    <w:name w:val="ListLabel 24"/>
+    <w:qFormat/>
+    <w:rPr>
+      <w:rFonts w:cs="Wingdings"/>
+    </w:rPr>
+  </w:style>
+  <w:style w:type="character" w:styleId="ListLabel25">
+    <w:name w:val="ListLabel 25"/>
+    <w:qFormat/>
+    <w:rPr>
+      <w:rFonts w:cs="Symbol"/>
+    </w:rPr>
+  </w:style>
+  <w:style w:type="character" w:styleId="ListLabel26">
+    <w:name w:val="ListLabel 26"/>
+    <w:qFormat/>
+    <w:rPr>
+      <w:rFonts w:cs="Courier New"/>
+    </w:rPr>
+  </w:style>
+  <w:style w:type="character" w:styleId="ListLabel27">
+    <w:name w:val="ListLabel 27"/>
+    <w:qFormat/>
+    <w:rPr>
+      <w:rFonts w:cs="Wingdings"/>
+    </w:rPr>
+  </w:style>
+  <w:style w:type="character" w:styleId="ListLabel28">
+    <w:name w:val="ListLabel 28"/>
+    <w:qFormat/>
+    <w:rPr>
+      <w:rFonts w:cs="Symbol"/>
+    </w:rPr>
+  </w:style>
+  <w:style w:type="character" w:styleId="ListLabel29">
+    <w:name w:val="ListLabel 29"/>
+    <w:qFormat/>
+    <w:rPr>
+      <w:rFonts w:cs="Courier New"/>
+    </w:rPr>
+  </w:style>
+  <w:style w:type="character" w:styleId="ListLabel30">
+    <w:name w:val="ListLabel 30"/>
+    <w:qFormat/>
+    <w:rPr>
+      <w:rFonts w:cs="Wingdings"/>
+    </w:rPr>
+  </w:style>
   <w:style w:type="paragraph" w:styleId="Heading">
     <w:name w:val="Heading"/>
     <w:basedOn w:val="Normal"/>

</xml_diff>